<commit_message>
Changed logic for SUT-vCenter connection status
</commit_message>
<xml_diff>
--- a/doc/VMware_Cert_Setup_Tool_User_Guide_BDC.docx
+++ b/doc/VMware_Cert_Setup_Tool_User_Guide_BDC.docx
@@ -200,6 +200,9 @@
     </w:p>
     <w:p>
       <w:r>
+        <w:rPr>
+          <w:noProof/>
+        </w:rPr>
         <w:drawing>
           <wp:inline distT="0" distB="0" distL="0" distR="0" wp14:anchorId="2A0B0FEA" wp14:editId="7E9A828F">
             <wp:extent cx="3432517" cy="2850028"/>
@@ -364,21 +367,7 @@
         <w:rPr>
           <w:rFonts w:hint="eastAsia"/>
         </w:rPr>
-        <w:t xml:space="preserve">Enable </w:t>
-      </w:r>
-      <w:proofErr w:type="spellStart"/>
-      <w:r>
-        <w:rPr>
-          <w:rFonts w:hint="eastAsia"/>
-        </w:rPr>
-        <w:t>ESXi</w:t>
-      </w:r>
-      <w:proofErr w:type="spellEnd"/>
-      <w:r>
-        <w:rPr>
-          <w:rFonts w:hint="eastAsia"/>
-        </w:rPr>
-        <w:t xml:space="preserve"> shell</w:t>
+        <w:t>Enable ESXi shell</w:t>
       </w:r>
     </w:p>
     <w:p>
@@ -412,12 +401,6 @@
           <w:rFonts w:hint="eastAsia"/>
         </w:rPr>
         <w:t xml:space="preserve"> and network</w:t>
-      </w:r>
-      <w:r>
-        <w:rPr>
-          <w:rFonts w:hint="eastAsia"/>
-        </w:rPr>
-        <w:t>4</w:t>
       </w:r>
     </w:p>
     <w:p>
@@ -905,7 +888,6 @@
         </w:rPr>
         <w:t xml:space="preserve">Config </w:t>
       </w:r>
-      <w:proofErr w:type="spellStart"/>
       <w:r>
         <w:rPr>
           <w:rFonts w:hint="eastAsia"/>
@@ -917,7 +899,6 @@
         </w:rPr>
         <w:t>VIVa</w:t>
       </w:r>
-      <w:proofErr w:type="spellEnd"/>
     </w:p>
     <w:p>
       <w:r>
@@ -1035,15 +1016,7 @@
         <w:t xml:space="preserve"> string to </w:t>
       </w:r>
       <w:r>
-        <w:t>/</w:t>
-      </w:r>
-      <w:proofErr w:type="spellStart"/>
-      <w:r>
-        <w:t>etc</w:t>
-      </w:r>
-      <w:proofErr w:type="spellEnd"/>
-      <w:r>
-        <w:t>/hosts</w:t>
+        <w:t>/etc/hosts</w:t>
       </w:r>
       <w:r>
         <w:rPr>
@@ -1076,23 +1049,7 @@
         <w:t>e</w:t>
       </w:r>
       <w:r>
-        <w:t xml:space="preserve"> /</w:t>
-      </w:r>
-      <w:proofErr w:type="spellStart"/>
-      <w:r>
-        <w:t>etc</w:t>
-      </w:r>
-      <w:proofErr w:type="spellEnd"/>
-      <w:r>
-        <w:t>/</w:t>
-      </w:r>
-      <w:proofErr w:type="spellStart"/>
-      <w:r>
-        <w:t>systemd</w:t>
-      </w:r>
-      <w:proofErr w:type="spellEnd"/>
-      <w:r>
-        <w:t xml:space="preserve">/network/99-dhcp-en.network </w:t>
+        <w:t xml:space="preserve"> /etc/systemd/network/99-dhcp-en.network </w:t>
       </w:r>
       <w:r>
         <w:rPr>
@@ -1137,21 +1094,7 @@
         <w:rPr>
           <w:rFonts w:hint="eastAsia"/>
         </w:rPr>
-        <w:t xml:space="preserve">Update </w:t>
-      </w:r>
-      <w:proofErr w:type="spellStart"/>
-      <w:r>
-        <w:rPr>
-          <w:rFonts w:hint="eastAsia"/>
-        </w:rPr>
-        <w:t>VIVa</w:t>
-      </w:r>
-      <w:proofErr w:type="spellEnd"/>
-      <w:r>
-        <w:rPr>
-          <w:rFonts w:hint="eastAsia"/>
-        </w:rPr>
-        <w:t xml:space="preserve"> service</w:t>
+        <w:t>Update VIVa service</w:t>
       </w:r>
     </w:p>
     <w:p>
@@ -1172,23 +1115,7 @@
         <w:t>re</w:t>
       </w:r>
       <w:r>
-        <w:t xml:space="preserve"> /</w:t>
-      </w:r>
-      <w:proofErr w:type="spellStart"/>
-      <w:r>
-        <w:t>etc</w:t>
-      </w:r>
-      <w:proofErr w:type="spellEnd"/>
-      <w:r>
-        <w:t>/</w:t>
-      </w:r>
-      <w:proofErr w:type="spellStart"/>
-      <w:r>
-        <w:t>systemd</w:t>
-      </w:r>
-      <w:proofErr w:type="spellEnd"/>
-      <w:r>
-        <w:t>/network/99-dhcp-en.network</w:t>
+        <w:t xml:space="preserve"> /etc/systemd/network/99-dhcp-en.network</w:t>
       </w:r>
       <w:r>
         <w:rPr>
@@ -1216,9 +1143,6 @@
           <w:ilvl w:val="0"/>
           <w:numId w:val="4"/>
         </w:numPr>
-        <w:rPr>
-          <w:rFonts w:hint="eastAsia"/>
-        </w:rPr>
       </w:pPr>
       <w:r>
         <w:rPr>
@@ -1259,19 +1183,7 @@
         <w:rPr>
           <w:rFonts w:hint="eastAsia"/>
         </w:rPr>
-        <w:t xml:space="preserve"> file</w:t>
-      </w:r>
-      <w:r>
-        <w:rPr>
-          <w:rFonts w:hint="eastAsia"/>
-        </w:rPr>
-        <w:t xml:space="preserve"> on the jump server</w:t>
-      </w:r>
-      <w:r>
-        <w:rPr>
-          <w:rFonts w:hint="eastAsia"/>
-        </w:rPr>
-        <w:t xml:space="preserve"> </w:t>
+        <w:t xml:space="preserve"> file on the jump server </w:t>
       </w:r>
       <w:r>
         <w:rPr>
@@ -1409,23 +1321,7 @@
         <w:rPr>
           <w:rFonts w:hint="eastAsia"/>
         </w:rPr>
-        <w:t xml:space="preserve">Upload the </w:t>
-      </w:r>
-      <w:proofErr w:type="spellStart"/>
-      <w:proofErr w:type="gramStart"/>
-      <w:r>
-        <w:rPr>
-          <w:rFonts w:hint="eastAsia"/>
-        </w:rPr>
-        <w:t>runlist.json</w:t>
-      </w:r>
-      <w:proofErr w:type="spellEnd"/>
-      <w:proofErr w:type="gramEnd"/>
-      <w:r>
-        <w:rPr>
-          <w:rFonts w:hint="eastAsia"/>
-        </w:rPr>
-        <w:t xml:space="preserve"> to the agent</w:t>
+        <w:t>Upload the runlist.json to the agent</w:t>
       </w:r>
     </w:p>
     <w:p>
@@ -1435,9 +1331,6 @@
           <w:ilvl w:val="0"/>
           <w:numId w:val="5"/>
         </w:numPr>
-        <w:rPr>
-          <w:rFonts w:hint="eastAsia"/>
-        </w:rPr>
       </w:pPr>
       <w:r>
         <w:t>Configur</w:t>
@@ -1449,23 +1342,7 @@
         <w:t>e</w:t>
       </w:r>
       <w:r>
-        <w:t xml:space="preserve"> /</w:t>
-      </w:r>
-      <w:proofErr w:type="spellStart"/>
-      <w:r>
-        <w:t>etc</w:t>
-      </w:r>
-      <w:proofErr w:type="spellEnd"/>
-      <w:r>
-        <w:t>/</w:t>
-      </w:r>
-      <w:proofErr w:type="spellStart"/>
-      <w:r>
-        <w:t>systemd</w:t>
-      </w:r>
-      <w:proofErr w:type="spellEnd"/>
-      <w:r>
-        <w:t xml:space="preserve">/network/99-dhcp-en.network </w:t>
+        <w:t xml:space="preserve"> /etc/systemd/network/99-dhcp-en.network </w:t>
       </w:r>
       <w:r>
         <w:rPr>
@@ -1512,11 +1389,9 @@
         </w:rPr>
         <w:t xml:space="preserve">Execute </w:t>
       </w:r>
-      <w:proofErr w:type="spellStart"/>
       <w:r>
         <w:t>AgentLauncher</w:t>
       </w:r>
-      <w:proofErr w:type="spellEnd"/>
       <w:r>
         <w:rPr>
           <w:rFonts w:hint="eastAsia"/>
@@ -1537,9 +1412,6 @@
           <w:ilvl w:val="0"/>
           <w:numId w:val="5"/>
         </w:numPr>
-        <w:rPr>
-          <w:rFonts w:hint="eastAsia"/>
-        </w:rPr>
       </w:pPr>
       <w:r>
         <w:t>Configu</w:t>
@@ -1551,23 +1423,7 @@
         <w:t>re</w:t>
       </w:r>
       <w:r>
-        <w:t xml:space="preserve"> /</w:t>
-      </w:r>
-      <w:proofErr w:type="spellStart"/>
-      <w:r>
-        <w:t>etc</w:t>
-      </w:r>
-      <w:proofErr w:type="spellEnd"/>
-      <w:r>
-        <w:t>/</w:t>
-      </w:r>
-      <w:proofErr w:type="spellStart"/>
-      <w:r>
-        <w:t>systemd</w:t>
-      </w:r>
-      <w:proofErr w:type="spellEnd"/>
-      <w:r>
-        <w:t>/network/99-dhcp-en.network</w:t>
+        <w:t xml:space="preserve"> /etc/systemd/network/99-dhcp-en.network</w:t>
       </w:r>
       <w:r>
         <w:rPr>
@@ -1587,13 +1443,7 @@
     <w:p/>
     <w:p/>
     <w:p/>
-    <w:p>
-      <w:pPr>
-        <w:rPr>
-          <w:rFonts w:hint="eastAsia"/>
-        </w:rPr>
-      </w:pPr>
-    </w:p>
+    <w:p/>
     <w:p>
       <w:pPr>
         <w:pStyle w:val="ae"/>
@@ -2175,13 +2025,7 @@
         </w:drawing>
       </w:r>
     </w:p>
-    <w:p>
-      <w:pPr>
-        <w:rPr>
-          <w:rFonts w:hint="eastAsia"/>
-        </w:rPr>
-      </w:pPr>
-    </w:p>
+    <w:p/>
     <w:p>
       <w:pPr>
         <w:rPr>
@@ -2327,21 +2171,7 @@
         <w:rPr>
           <w:rFonts w:hint="eastAsia"/>
         </w:rPr>
-        <w:t xml:space="preserve">Deploy the targeted .ova file on the </w:t>
-      </w:r>
-      <w:proofErr w:type="spellStart"/>
-      <w:r>
-        <w:rPr>
-          <w:rFonts w:hint="eastAsia"/>
-        </w:rPr>
-        <w:t>ESXi</w:t>
-      </w:r>
-      <w:proofErr w:type="spellEnd"/>
-      <w:r>
-        <w:rPr>
-          <w:rFonts w:hint="eastAsia"/>
-        </w:rPr>
-        <w:t xml:space="preserve"> host</w:t>
+        <w:t>Deploy the targeted .ova file on the ESXi host</w:t>
       </w:r>
     </w:p>
     <w:p>
@@ -2358,7 +2188,6 @@
         </w:rPr>
         <w:t xml:space="preserve">You can also use this option to deploy </w:t>
       </w:r>
-      <w:proofErr w:type="spellStart"/>
       <w:r>
         <w:rPr>
           <w:rFonts w:hint="eastAsia"/>
@@ -2368,7 +2197,6 @@
         </w:rPr>
         <w:t>VIVa</w:t>
       </w:r>
-      <w:proofErr w:type="spellEnd"/>
       <w:r>
         <w:rPr>
           <w:rFonts w:hint="eastAsia"/>
@@ -2405,21 +2233,7 @@
         <w:rPr>
           <w:rFonts w:hint="eastAsia"/>
         </w:rPr>
-        <w:t xml:space="preserve">Export a .ova file from the targeted </w:t>
-      </w:r>
-      <w:proofErr w:type="spellStart"/>
-      <w:r>
-        <w:rPr>
-          <w:rFonts w:hint="eastAsia"/>
-        </w:rPr>
-        <w:t>ESXi</w:t>
-      </w:r>
-      <w:proofErr w:type="spellEnd"/>
-      <w:r>
-        <w:rPr>
-          <w:rFonts w:hint="eastAsia"/>
-        </w:rPr>
-        <w:t xml:space="preserve"> host</w:t>
+        <w:t>Export a .ova file from the targeted ESXi host</w:t>
       </w:r>
     </w:p>
     <w:p>
@@ -2434,21 +2248,7 @@
         <w:rPr>
           <w:rFonts w:hint="eastAsia"/>
         </w:rPr>
-        <w:t xml:space="preserve">Delete a VM from the targeted </w:t>
-      </w:r>
-      <w:proofErr w:type="spellStart"/>
-      <w:r>
-        <w:rPr>
-          <w:rFonts w:hint="eastAsia"/>
-        </w:rPr>
-        <w:t>ESXi</w:t>
-      </w:r>
-      <w:proofErr w:type="spellEnd"/>
-      <w:r>
-        <w:rPr>
-          <w:rFonts w:hint="eastAsia"/>
-        </w:rPr>
-        <w:t xml:space="preserve"> host</w:t>
+        <w:t>Delete a VM from the targeted ESXi host</w:t>
       </w:r>
     </w:p>
     <w:p>
@@ -2754,23 +2554,7 @@
           <w:rFonts w:hint="eastAsia"/>
           <w:color w:val="0070C0"/>
         </w:rPr>
-        <w:t xml:space="preserve">On your </w:t>
-      </w:r>
-      <w:proofErr w:type="spellStart"/>
-      <w:r>
-        <w:rPr>
-          <w:rFonts w:hint="eastAsia"/>
-          <w:color w:val="0070C0"/>
-        </w:rPr>
-        <w:t>ESXi</w:t>
-      </w:r>
-      <w:proofErr w:type="spellEnd"/>
-      <w:r>
-        <w:rPr>
-          <w:rFonts w:hint="eastAsia"/>
-          <w:color w:val="0070C0"/>
-        </w:rPr>
-        <w:t xml:space="preserve"> host, e</w:t>
+        <w:t>On your ESXi host, e</w:t>
       </w:r>
       <w:r>
         <w:rPr>
@@ -2889,13 +2673,7 @@
         </w:drawing>
       </w:r>
     </w:p>
-    <w:p>
-      <w:pPr>
-        <w:rPr>
-          <w:rFonts w:hint="eastAsia"/>
-        </w:rPr>
-      </w:pPr>
-    </w:p>
+    <w:p/>
     <w:p>
       <w:pPr>
         <w:pStyle w:val="ae"/>
@@ -4895,6 +4673,7 @@
   <w:style w:type="character" w:default="1" w:styleId="a0">
     <w:name w:val="Default Paragraph Font"/>
     <w:uiPriority w:val="1"/>
+    <w:semiHidden/>
     <w:unhideWhenUsed/>
   </w:style>
   <w:style w:type="table" w:default="1" w:styleId="a1">

</xml_diff>